<commit_message>
Completed Feedback Form and version code 20
</commit_message>
<xml_diff>
--- a/Stuff/Documentation/Documentation.docx
+++ b/Stuff/Documentation/Documentation.docx
@@ -6631,6 +6631,14 @@
         </w:rPr>
         <w:t>Only “.csv” file can be uploaded and format must be same as “sample_unit_test_marks.csv” file sent on WhatsApp group.</w:t>
       </w:r>
+      <w:r>
+        <w:rPr>
+          <w:sz w:val="32"/>
+        </w:rPr>
+        <w:t xml:space="preserve"> If there are no marks then enter “-1” as marks.</w:t>
+      </w:r>
+      <w:bookmarkStart w:id="6" w:name="_GoBack"/>
+      <w:bookmarkEnd w:id="6"/>
     </w:p>
     <w:p>
       <w:pPr>
@@ -6868,7 +6876,7 @@
         <w:lastRenderedPageBreak/>
         <w:t xml:space="preserve">7. </w:t>
       </w:r>
-      <w:bookmarkStart w:id="6" w:name="Submission"/>
+      <w:bookmarkStart w:id="7" w:name="Submission"/>
       <w:r>
         <w:rPr>
           <w:b/>
@@ -6877,7 +6885,7 @@
         </w:rPr>
         <w:t>Submission</w:t>
       </w:r>
-      <w:bookmarkEnd w:id="6"/>
+      <w:bookmarkEnd w:id="7"/>
     </w:p>
     <w:p>
       <w:pPr>
@@ -7311,7 +7319,7 @@
         <w:lastRenderedPageBreak/>
         <w:t xml:space="preserve">8. </w:t>
       </w:r>
-      <w:bookmarkStart w:id="7" w:name="Utility"/>
+      <w:bookmarkStart w:id="8" w:name="Utility"/>
       <w:r>
         <w:rPr>
           <w:b/>
@@ -7320,7 +7328,7 @@
         </w:rPr>
         <w:t>Utility</w:t>
       </w:r>
-      <w:bookmarkEnd w:id="7"/>
+      <w:bookmarkEnd w:id="8"/>
     </w:p>
     <w:p>
       <w:pPr>
@@ -7645,8 +7653,6 @@
           <w:u w:val="single"/>
         </w:rPr>
       </w:pPr>
-      <w:bookmarkStart w:id="8" w:name="_GoBack"/>
-      <w:bookmarkEnd w:id="8"/>
       <w:r>
         <w:rPr>
           <w:b/>

</xml_diff>